<commit_message>
Adicionado pontos a serem destacados, e indices para cada ponto
</commit_message>
<xml_diff>
--- a/Docs/Escopo.docx
+++ b/Docs/Escopo.docx
@@ -4,20 +4,18 @@
   <w:body>
     <w:p>
       <w:pPr>
-        <w:rPr>
-          <w:b/>
-        </w:rPr>
-      </w:pPr>
-      <w:r>
-        <w:rPr>
-          <w:b/>
-        </w:rPr>
+        <w:pStyle w:val="Ttulo1"/>
+      </w:pPr>
+      <w:r>
         <w:t>Projeto de Trabalho de Conclusão de Curso – Ciência da computação</w:t>
       </w:r>
     </w:p>
     <w:p>
-      <w:r>
-        <w:t>Grupo:</w:t>
+      <w:pPr>
+        <w:pStyle w:val="Ttulo2"/>
+      </w:pPr>
+      <w:r>
+        <w:t>Grupo</w:t>
       </w:r>
     </w:p>
     <w:p>
@@ -57,61 +55,157 @@
       </w:r>
     </w:p>
     <w:p>
-      <w:r>
-        <w:t>Tema: Desenvolvimento de aplicativo voltado para adoção e doação de animais domésticos.</w:t>
-      </w:r>
-    </w:p>
-    <w:p>
-      <w:r>
-        <w:t>Orientador: Luiz Guilherme</w:t>
-      </w:r>
-    </w:p>
-    <w:p>
-      <w:r>
-        <w:t>Objetivo: Desenvolver aplicativo híbrido que atenda</w:t>
-      </w:r>
-      <w:r>
-        <w:t xml:space="preserve"> </w:t>
-      </w:r>
-      <w:proofErr w:type="spellStart"/>
-      <w:r>
-        <w:t>a</w:t>
-      </w:r>
-      <w:proofErr w:type="spellEnd"/>
-      <w:r>
-        <w:t xml:space="preserve"> necessidade</w:t>
-      </w:r>
-      <w:r>
+      <w:pPr>
+        <w:pStyle w:val="Ttulo2"/>
+      </w:pPr>
+      <w:r>
+        <w:t>Tema</w:t>
+      </w:r>
+    </w:p>
+    <w:p>
+      <w:pPr>
+        <w:pStyle w:val="Ttulo2"/>
+        <w:numPr>
+          <w:ilvl w:val="0"/>
+          <w:numId w:val="0"/>
+        </w:numPr>
+        <w:ind w:left="720"/>
+        <w:rPr>
+          <w:b w:val="0"/>
+        </w:rPr>
+      </w:pPr>
+      <w:r>
+        <w:rPr>
+          <w:b w:val="0"/>
+        </w:rPr>
+        <w:t>Desenvolvimento de aplicativo voltado para adoção e doação de animais domésticos.</w:t>
+      </w:r>
+    </w:p>
+    <w:p>
+      <w:pPr>
+        <w:pStyle w:val="Ttulo2"/>
+      </w:pPr>
+      <w:r>
+        <w:t>Orientador</w:t>
+      </w:r>
+    </w:p>
+    <w:p>
+      <w:pPr>
+        <w:pStyle w:val="Ttulo2"/>
+        <w:numPr>
+          <w:ilvl w:val="0"/>
+          <w:numId w:val="0"/>
+        </w:numPr>
+        <w:ind w:left="720"/>
+        <w:rPr>
+          <w:b w:val="0"/>
+        </w:rPr>
+      </w:pPr>
+      <w:r>
+        <w:rPr>
+          <w:b w:val="0"/>
+        </w:rPr>
+        <w:t>Luiz Guilherme</w:t>
+      </w:r>
+    </w:p>
+    <w:p>
+      <w:pPr>
+        <w:pStyle w:val="Ttulo2"/>
+      </w:pPr>
+      <w:r>
+        <w:t>Objetivo</w:t>
+      </w:r>
+    </w:p>
+    <w:p>
+      <w:pPr>
+        <w:pStyle w:val="Ttulo2"/>
+        <w:numPr>
+          <w:ilvl w:val="0"/>
+          <w:numId w:val="0"/>
+        </w:numPr>
+        <w:ind w:left="720"/>
+        <w:rPr>
+          <w:b w:val="0"/>
+        </w:rPr>
+      </w:pPr>
+      <w:r>
+        <w:rPr>
+          <w:b w:val="0"/>
+        </w:rPr>
+        <w:t>Desenvolver aplicativo híbrido que atenda</w:t>
+      </w:r>
+      <w:r>
+        <w:rPr>
+          <w:b w:val="0"/>
+        </w:rPr>
+        <w:t xml:space="preserve"> a necessidade</w:t>
+      </w:r>
+      <w:r>
+        <w:rPr>
+          <w:b w:val="0"/>
+        </w:rPr>
         <w:t xml:space="preserve"> de pessoas que desejam adotar ou doar animais domésticos, através de uma interface que possibilite</w:t>
       </w:r>
       <w:r>
+        <w:rPr>
+          <w:b w:val="0"/>
+        </w:rPr>
         <w:t xml:space="preserve"> o contato com anunciantes</w:t>
       </w:r>
       <w:r>
+        <w:rPr>
+          <w:b w:val="0"/>
+        </w:rPr>
         <w:t>,</w:t>
       </w:r>
       <w:r>
+        <w:rPr>
+          <w:b w:val="0"/>
+        </w:rPr>
         <w:t xml:space="preserve"> divulgação de adoções de animais</w:t>
       </w:r>
       <w:r>
+        <w:rPr>
+          <w:b w:val="0"/>
+        </w:rPr>
         <w:t>, anúncio de animais perdidos,</w:t>
       </w:r>
       <w:r>
+        <w:rPr>
+          <w:b w:val="0"/>
+        </w:rPr>
         <w:t xml:space="preserve"> podendo ser uti</w:t>
       </w:r>
       <w:r>
+        <w:rPr>
+          <w:b w:val="0"/>
+        </w:rPr>
         <w:t>lizado tanto por pessoas comuns</w:t>
       </w:r>
       <w:r>
+        <w:rPr>
+          <w:b w:val="0"/>
+        </w:rPr>
         <w:t xml:space="preserve"> como por ONGs interessadas em recolher animais</w:t>
       </w:r>
       <w:r>
+        <w:rPr>
+          <w:b w:val="0"/>
+        </w:rPr>
         <w:t>.</w:t>
       </w:r>
     </w:p>
     <w:p>
-      <w:r>
-        <w:t xml:space="preserve">Problematização: Segundo o site </w:t>
+      <w:pPr>
+        <w:pStyle w:val="Ttulo2"/>
+      </w:pPr>
+      <w:r>
+        <w:t>Problematização</w:t>
+      </w:r>
+    </w:p>
+    <w:p>
+      <w:r>
+        <w:t xml:space="preserve">Segundo o site </w:t>
       </w:r>
       <w:hyperlink r:id="rId5" w:history="1">
         <w:r>
@@ -150,8 +244,16 @@
       </w:r>
     </w:p>
     <w:p>
-      <w:r>
-        <w:t>Justificativa/Relevância: Muitos animais sofrem com o abandono de seus donos. Através de um aplicativo, a pessoa ou a ONG poderia realizar a divulgação de um animal sem dono, podendo ser feita a divulgação por outras redes sociais instantaneamente.</w:t>
+      <w:pPr>
+        <w:pStyle w:val="Ttulo2"/>
+      </w:pPr>
+      <w:r>
+        <w:t>Justificativa/Relevância</w:t>
+      </w:r>
+    </w:p>
+    <w:p>
+      <w:r>
+        <w:t>Muitos animais sofrem com o abandono de seus donos. Através de um aplicativo, a pessoa ou a ONG poderia realizar a divulgação de um animal sem dono, podendo ser feita a divulgação por outras redes sociais instantaneamente.</w:t>
       </w:r>
       <w:r>
         <w:t xml:space="preserve"> De forma contrária, uma pessoa ou ONG que queira encontrar um animal, seja por vontade de adoção ou por ter perdido o animal e queira recuperá-lo, pode acessar ao </w:t>
@@ -162,16 +264,24 @@
       </w:r>
       <w:proofErr w:type="spellEnd"/>
       <w:r>
-        <w:t xml:space="preserve"> e verificar os anúncios de animais perdidos ou para adoção, podendo restringir a localização para encontrar apenas os animais mais próximos.</w:t>
-      </w:r>
-    </w:p>
-    <w:p>
-      <w:r>
-        <w:t xml:space="preserve">Contribuição: Esse trabalho contribui diretamente para todas as ONGs defensoras de animais, servindo como uma plataforma simples onde a instituição poderá encontrar e recolher animais abandonados. Para as pessoas, é interessante pois podem utilizar como uma forma de divulgarem um animal encontrado na rua, </w:t>
+        <w:t xml:space="preserve"> e </w:t>
       </w:r>
       <w:r>
         <w:lastRenderedPageBreak/>
-        <w:t xml:space="preserve">possivelmente perdido, ou em um caso contrário, pesquisar para encontrar o seu próprio animal que está perdido. Se um grande número de pessoas e ONGs utilizarem o </w:t>
+        <w:t>verificar os anúncios de animais perdidos ou para adoção, podendo restringir a localização para encontrar apenas os animais mais próximos.</w:t>
+      </w:r>
+    </w:p>
+    <w:p>
+      <w:pPr>
+        <w:pStyle w:val="Ttulo2"/>
+      </w:pPr>
+      <w:r>
+        <w:t>Contribuição</w:t>
+      </w:r>
+    </w:p>
+    <w:p>
+      <w:r>
+        <w:t xml:space="preserve">Esse trabalho contribui diretamente para todas as ONGs defensoras de animais, servindo como uma plataforma simples onde a instituição poderá encontrar e recolher animais abandonados. Para as pessoas, é interessante pois podem utilizar como uma forma de divulgarem um animal encontrado na rua, possivelmente perdido, ou em um caso contrário, pesquisar para encontrar o seu próprio animal que está perdido. Se um grande número de pessoas e ONGs utilizarem o </w:t>
       </w:r>
       <w:proofErr w:type="spellStart"/>
       <w:r>
@@ -189,9 +299,186 @@
       </w:r>
       <w:r>
         <w:t>.</w:t>
+      </w:r>
+    </w:p>
+    <w:p>
+      <w:pPr>
+        <w:pStyle w:val="Ttulo2"/>
+      </w:pPr>
+      <w:r>
+        <w:t xml:space="preserve">Pontos a serem destacados: </w:t>
+      </w:r>
+    </w:p>
+    <w:p>
+      <w:pPr>
+        <w:pStyle w:val="PargrafodaLista"/>
+        <w:numPr>
+          <w:ilvl w:val="0"/>
+          <w:numId w:val="4"/>
+        </w:numPr>
+      </w:pPr>
+      <w:r>
+        <w:t xml:space="preserve">Ambiente de desenvolvimento: Alguma plataforma para desenvolvimento de </w:t>
+      </w:r>
+      <w:proofErr w:type="spellStart"/>
+      <w:r>
+        <w:t>apps</w:t>
+      </w:r>
+      <w:proofErr w:type="spellEnd"/>
+      <w:r>
+        <w:t xml:space="preserve"> híbridos. Estamos estudando para utilizar o </w:t>
+      </w:r>
+      <w:proofErr w:type="spellStart"/>
+      <w:r>
+        <w:t>Phonegap</w:t>
+      </w:r>
+      <w:proofErr w:type="spellEnd"/>
+      <w:r>
+        <w:t>, mas ainda não está definido, faremos uma análise e um comparativo para escolher a melhor opção.</w:t>
+      </w:r>
+    </w:p>
+    <w:p>
+      <w:pPr>
+        <w:pStyle w:val="PargrafodaLista"/>
+        <w:numPr>
+          <w:ilvl w:val="0"/>
+          <w:numId w:val="4"/>
+        </w:numPr>
+      </w:pPr>
+      <w:r>
+        <w:t xml:space="preserve">Tecnologias: O desenvolvimento de </w:t>
+      </w:r>
+      <w:proofErr w:type="spellStart"/>
+      <w:r>
+        <w:t>apps</w:t>
+      </w:r>
+      <w:proofErr w:type="spellEnd"/>
+      <w:r>
+        <w:t xml:space="preserve"> no </w:t>
+      </w:r>
+      <w:proofErr w:type="spellStart"/>
+      <w:r>
+        <w:t>Phonegap</w:t>
+      </w:r>
+      <w:proofErr w:type="spellEnd"/>
+      <w:r>
+        <w:t xml:space="preserve"> é feito utilizando HTML5, CSS3 e </w:t>
+      </w:r>
+      <w:proofErr w:type="spellStart"/>
+      <w:r>
+        <w:t>JavaScript</w:t>
+      </w:r>
+      <w:proofErr w:type="spellEnd"/>
+      <w:r>
+        <w:t>.</w:t>
+      </w:r>
+    </w:p>
+    <w:p>
+      <w:pPr>
+        <w:pStyle w:val="PargrafodaLista"/>
+        <w:numPr>
+          <w:ilvl w:val="0"/>
+          <w:numId w:val="4"/>
+        </w:numPr>
+      </w:pPr>
+      <w:r>
+        <w:t xml:space="preserve">Controle de versão: Utilizaremos o </w:t>
+      </w:r>
+      <w:proofErr w:type="spellStart"/>
+      <w:r>
+        <w:t>git</w:t>
+      </w:r>
+      <w:proofErr w:type="spellEnd"/>
+      <w:r>
+        <w:t xml:space="preserve"> para controle de versão e o GitHub como repositório do projeto.</w:t>
+      </w:r>
+    </w:p>
+    <w:p>
+      <w:pPr>
+        <w:pStyle w:val="PargrafodaLista"/>
+        <w:numPr>
+          <w:ilvl w:val="0"/>
+          <w:numId w:val="4"/>
+        </w:numPr>
+      </w:pPr>
+      <w:r>
+        <w:t>Público alvo: ONGs defensoras de animais, pessoas com desejo de adoção, doação ou procura de animais.</w:t>
+      </w:r>
+    </w:p>
+    <w:p>
+      <w:pPr>
+        <w:pStyle w:val="PargrafodaLista"/>
+        <w:numPr>
+          <w:ilvl w:val="0"/>
+          <w:numId w:val="4"/>
+        </w:numPr>
+      </w:pPr>
+      <w:r>
+        <w:t xml:space="preserve">Análise de requisitos: Faremos um levantamento das principais necessidades de ONGs defensoras de animais, para que possamos implementar novas soluções e ter novas ideias </w:t>
+      </w:r>
+      <w:r>
+        <w:t xml:space="preserve">no início e </w:t>
+      </w:r>
+      <w:r>
+        <w:t>com o decorrer do projeto.</w:t>
+      </w:r>
+    </w:p>
+    <w:p>
+      <w:pPr>
+        <w:pStyle w:val="PargrafodaLista"/>
+        <w:numPr>
+          <w:ilvl w:val="0"/>
+          <w:numId w:val="4"/>
+        </w:numPr>
+      </w:pPr>
+      <w:r>
+        <w:t xml:space="preserve">Prototipação: Faremos um protótipo das telas da aplicação, durante o desenvolvimento. Esse protótipo será apresentado para a banca no TC1. </w:t>
+      </w:r>
+    </w:p>
+    <w:p>
+      <w:pPr>
+        <w:pStyle w:val="PargrafodaLista"/>
+        <w:numPr>
+          <w:ilvl w:val="0"/>
+          <w:numId w:val="4"/>
+        </w:numPr>
+      </w:pPr>
+      <w:r>
+        <w:t>Metodologia de desenvolvi</w:t>
       </w:r>
       <w:bookmarkStart w:id="0" w:name="_GoBack"/>
       <w:bookmarkEnd w:id="0"/>
+      <w:r>
+        <w:t xml:space="preserve">mento: Empregaremos a metodologia de desenvolvimento ágil </w:t>
+      </w:r>
+      <w:proofErr w:type="spellStart"/>
+      <w:r>
+        <w:t>Scrum</w:t>
+      </w:r>
+      <w:proofErr w:type="spellEnd"/>
+      <w:r>
+        <w:t xml:space="preserve"> para o desenvolvimento do software. Todos</w:t>
+      </w:r>
+      <w:r>
+        <w:t xml:space="preserve"> do grupo tê</w:t>
+      </w:r>
+      <w:r>
+        <w:t>m conhecimentos básicos sobre a me</w:t>
+      </w:r>
+      <w:r>
+        <w:t>todologia.</w:t>
+      </w:r>
+    </w:p>
+    <w:p>
+      <w:pPr>
+        <w:pStyle w:val="PargrafodaLista"/>
+        <w:ind w:left="1429" w:firstLine="0"/>
+      </w:pPr>
+    </w:p>
+    <w:p>
+      <w:pPr>
+        <w:ind w:left="1069" w:firstLine="0"/>
+      </w:pPr>
     </w:p>
     <w:sectPr>
       <w:pgSz w:w="11906" w:h="16838"/>
@@ -383,6 +670,119 @@
     </w:lvl>
   </w:abstractNum>
   <w:abstractNum w:abstractNumId="2" w15:restartNumberingAfterBreak="0">
+    <w:nsid w:val="4B0C5AC9"/>
+    <w:multiLevelType w:val="hybridMultilevel"/>
+    <w:tmpl w:val="14E8893A"/>
+    <w:lvl w:ilvl="0" w:tplc="04160001">
+      <w:start w:val="1"/>
+      <w:numFmt w:val="bullet"/>
+      <w:lvlText w:val=""/>
+      <w:lvlJc w:val="left"/>
+      <w:pPr>
+        <w:ind w:left="1429" w:hanging="360"/>
+      </w:pPr>
+      <w:rPr>
+        <w:rFonts w:ascii="Symbol" w:hAnsi="Symbol" w:hint="default"/>
+      </w:rPr>
+    </w:lvl>
+    <w:lvl w:ilvl="1" w:tplc="04160003" w:tentative="1">
+      <w:start w:val="1"/>
+      <w:numFmt w:val="bullet"/>
+      <w:lvlText w:val="o"/>
+      <w:lvlJc w:val="left"/>
+      <w:pPr>
+        <w:ind w:left="2149" w:hanging="360"/>
+      </w:pPr>
+      <w:rPr>
+        <w:rFonts w:ascii="Courier New" w:hAnsi="Courier New" w:cs="Courier New" w:hint="default"/>
+      </w:rPr>
+    </w:lvl>
+    <w:lvl w:ilvl="2" w:tplc="04160005" w:tentative="1">
+      <w:start w:val="1"/>
+      <w:numFmt w:val="bullet"/>
+      <w:lvlText w:val=""/>
+      <w:lvlJc w:val="left"/>
+      <w:pPr>
+        <w:ind w:left="2869" w:hanging="360"/>
+      </w:pPr>
+      <w:rPr>
+        <w:rFonts w:ascii="Wingdings" w:hAnsi="Wingdings" w:hint="default"/>
+      </w:rPr>
+    </w:lvl>
+    <w:lvl w:ilvl="3" w:tplc="04160001" w:tentative="1">
+      <w:start w:val="1"/>
+      <w:numFmt w:val="bullet"/>
+      <w:lvlText w:val=""/>
+      <w:lvlJc w:val="left"/>
+      <w:pPr>
+        <w:ind w:left="3589" w:hanging="360"/>
+      </w:pPr>
+      <w:rPr>
+        <w:rFonts w:ascii="Symbol" w:hAnsi="Symbol" w:hint="default"/>
+      </w:rPr>
+    </w:lvl>
+    <w:lvl w:ilvl="4" w:tplc="04160003" w:tentative="1">
+      <w:start w:val="1"/>
+      <w:numFmt w:val="bullet"/>
+      <w:lvlText w:val="o"/>
+      <w:lvlJc w:val="left"/>
+      <w:pPr>
+        <w:ind w:left="4309" w:hanging="360"/>
+      </w:pPr>
+      <w:rPr>
+        <w:rFonts w:ascii="Courier New" w:hAnsi="Courier New" w:cs="Courier New" w:hint="default"/>
+      </w:rPr>
+    </w:lvl>
+    <w:lvl w:ilvl="5" w:tplc="04160005" w:tentative="1">
+      <w:start w:val="1"/>
+      <w:numFmt w:val="bullet"/>
+      <w:lvlText w:val=""/>
+      <w:lvlJc w:val="left"/>
+      <w:pPr>
+        <w:ind w:left="5029" w:hanging="360"/>
+      </w:pPr>
+      <w:rPr>
+        <w:rFonts w:ascii="Wingdings" w:hAnsi="Wingdings" w:hint="default"/>
+      </w:rPr>
+    </w:lvl>
+    <w:lvl w:ilvl="6" w:tplc="04160001" w:tentative="1">
+      <w:start w:val="1"/>
+      <w:numFmt w:val="bullet"/>
+      <w:lvlText w:val=""/>
+      <w:lvlJc w:val="left"/>
+      <w:pPr>
+        <w:ind w:left="5749" w:hanging="360"/>
+      </w:pPr>
+      <w:rPr>
+        <w:rFonts w:ascii="Symbol" w:hAnsi="Symbol" w:hint="default"/>
+      </w:rPr>
+    </w:lvl>
+    <w:lvl w:ilvl="7" w:tplc="04160003" w:tentative="1">
+      <w:start w:val="1"/>
+      <w:numFmt w:val="bullet"/>
+      <w:lvlText w:val="o"/>
+      <w:lvlJc w:val="left"/>
+      <w:pPr>
+        <w:ind w:left="6469" w:hanging="360"/>
+      </w:pPr>
+      <w:rPr>
+        <w:rFonts w:ascii="Courier New" w:hAnsi="Courier New" w:cs="Courier New" w:hint="default"/>
+      </w:rPr>
+    </w:lvl>
+    <w:lvl w:ilvl="8" w:tplc="04160005" w:tentative="1">
+      <w:start w:val="1"/>
+      <w:numFmt w:val="bullet"/>
+      <w:lvlText w:val=""/>
+      <w:lvlJc w:val="left"/>
+      <w:pPr>
+        <w:ind w:left="7189" w:hanging="360"/>
+      </w:pPr>
+      <w:rPr>
+        <w:rFonts w:ascii="Wingdings" w:hAnsi="Wingdings" w:hint="default"/>
+      </w:rPr>
+    </w:lvl>
+  </w:abstractNum>
+  <w:abstractNum w:abstractNumId="3" w15:restartNumberingAfterBreak="0">
     <w:nsid w:val="708E5A27"/>
     <w:multiLevelType w:val="hybridMultilevel"/>
     <w:tmpl w:val="B5DAE63E"/>
@@ -502,6 +902,9 @@
     <w:abstractNumId w:val="0"/>
   </w:num>
   <w:num w:numId="3">
+    <w:abstractNumId w:val="3"/>
+  </w:num>
+  <w:num w:numId="4">
     <w:abstractNumId w:val="2"/>
   </w:num>
 </w:numbering>

</xml_diff>